<commit_message>
Addition of the Scheduler and Finite State Machine Requirements to the Traceability Matrix Template Jorge.xls and the Requirements Delimitation Document.docx
</commit_message>
<xml_diff>
--- a/Documentation/V-Cycle Process/1.0 Requirements/Jorge/Requirements Delimitation Document.docx
+++ b/Documentation/V-Cycle Process/1.0 Requirements/Jorge/Requirements Delimitation Document.docx
@@ -29,12 +29,6 @@
         <w:gridCol w:w="4998"/>
       </w:tblGrid>
       <w:tr>
-        <w:tblPrEx>
-          <w:tblCellMar>
-            <w:top w:w="0" w:type="dxa"/>
-            <w:bottom w:w="0" w:type="dxa"/>
-          </w:tblCellMar>
-        </w:tblPrEx>
         <w:trPr>
           <w:cantSplit/>
           <w:jc w:val="center"/>
@@ -58,8 +52,8 @@
                 <w:lang w:val="en-GB"/>
               </w:rPr>
             </w:pPr>
-            <w:bookmarkStart w:id="0" w:name="His_Mng" w:colFirst="0" w:colLast="0"/>
-            <w:bookmarkStart w:id="1" w:name="History"/>
+            <w:bookmarkStart w:id="0" w:name="History"/>
+            <w:bookmarkStart w:id="1" w:name="His_Mng" w:colFirst="0" w:colLast="0"/>
             <w:r>
               <w:rPr>
                 <w:b/>
@@ -67,18 +61,12 @@
               </w:rPr>
               <w:t>History</w:t>
             </w:r>
-            <w:bookmarkEnd w:id="1"/>
+            <w:bookmarkEnd w:id="0"/>
           </w:p>
         </w:tc>
       </w:tr>
-      <w:bookmarkEnd w:id="0"/>
+      <w:bookmarkEnd w:id="1"/>
       <w:tr>
-        <w:tblPrEx>
-          <w:tblCellMar>
-            <w:top w:w="0" w:type="dxa"/>
-            <w:bottom w:w="0" w:type="dxa"/>
-          </w:tblCellMar>
-        </w:tblPrEx>
         <w:trPr>
           <w:cantSplit/>
           <w:jc w:val="center"/>
@@ -350,12 +338,6 @@
         </w:tc>
       </w:tr>
       <w:tr>
-        <w:tblPrEx>
-          <w:tblCellMar>
-            <w:top w:w="0" w:type="dxa"/>
-            <w:bottom w:w="0" w:type="dxa"/>
-          </w:tblCellMar>
-        </w:tblPrEx>
         <w:trPr>
           <w:cantSplit/>
           <w:jc w:val="center"/>
@@ -418,14 +400,7 @@
                 <w:rFonts w:ascii="Helvetica" w:hAnsi="Helvetica"/>
                 <w:sz w:val="16"/>
               </w:rPr>
-              <w:t>31</w:t>
-            </w:r>
-            <w:r>
-              <w:rPr>
-                <w:rFonts w:ascii="Helvetica" w:hAnsi="Helvetica"/>
-                <w:sz w:val="16"/>
-              </w:rPr>
-              <w:t>-0ct-17</w:t>
+              <w:t>31-0ct-17</w:t>
             </w:r>
           </w:p>
         </w:tc>
@@ -510,12 +485,6 @@
         </w:tc>
       </w:tr>
       <w:tr>
-        <w:tblPrEx>
-          <w:tblCellMar>
-            <w:top w:w="0" w:type="dxa"/>
-            <w:bottom w:w="0" w:type="dxa"/>
-          </w:tblCellMar>
-        </w:tblPrEx>
         <w:trPr>
           <w:cantSplit/>
           <w:jc w:val="center"/>
@@ -577,14 +546,7 @@
                 <w:rFonts w:ascii="Helvetica" w:hAnsi="Helvetica"/>
                 <w:sz w:val="16"/>
               </w:rPr>
-              <w:t>24-Nov</w:t>
-            </w:r>
-            <w:r>
-              <w:rPr>
-                <w:rFonts w:ascii="Helvetica" w:hAnsi="Helvetica"/>
-                <w:sz w:val="16"/>
-              </w:rPr>
-              <w:t>-17</w:t>
+              <w:t>24-Nov-17</w:t>
             </w:r>
           </w:p>
         </w:tc>
@@ -1800,7 +1762,6 @@
           </w:tcPr>
           <w:p>
             <w:pPr>
-              <w:jc w:val="center"/>
               <w:rPr>
                 <w:lang w:val="en-US"/>
               </w:rPr>
@@ -1819,13 +1780,98 @@
           </w:tcPr>
           <w:p>
             <w:pPr>
-              <w:jc w:val="both"/>
-              <w:rPr>
-                <w:lang w:val="en-US"/>
-              </w:rPr>
-            </w:pPr>
-            <w:bookmarkStart w:id="4" w:name="_GoBack"/>
-            <w:bookmarkEnd w:id="4"/>
+              <w:rPr>
+                <w:lang w:val="en-US"/>
+              </w:rPr>
+            </w:pPr>
+            <w:r>
+              <w:rPr>
+                <w:lang w:val="en-US"/>
+              </w:rPr>
+              <w:t>The Window Lifter Project Code shall be developed in Finite State Machine (FSM) model.</w:t>
+            </w:r>
+          </w:p>
+        </w:tc>
+      </w:tr>
+      <w:tr>
+        <w:trPr>
+          <w:trHeight w:val="854"/>
+        </w:trPr>
+        <w:tc>
+          <w:tcPr>
+            <w:tcW w:w="2023" w:type="dxa"/>
+          </w:tcPr>
+          <w:p>
+            <w:pPr>
+              <w:rPr>
+                <w:lang w:val="en-US"/>
+              </w:rPr>
+            </w:pPr>
+            <w:r>
+              <w:rPr>
+                <w:lang w:val="en-US"/>
+              </w:rPr>
+              <w:t>STR30</w:t>
+            </w:r>
+          </w:p>
+        </w:tc>
+        <w:tc>
+          <w:tcPr>
+            <w:tcW w:w="6651" w:type="dxa"/>
+          </w:tcPr>
+          <w:p>
+            <w:pPr>
+              <w:rPr>
+                <w:lang w:val="en-US"/>
+              </w:rPr>
+            </w:pPr>
+            <w:r>
+              <w:rPr>
+                <w:lang w:val="en-US"/>
+              </w:rPr>
+              <w:t xml:space="preserve">The implementation of the Window Lifter Project code must be developed in one state machine at least. </w:t>
+            </w:r>
+          </w:p>
+        </w:tc>
+      </w:tr>
+      <w:tr>
+        <w:trPr>
+          <w:trHeight w:val="854"/>
+        </w:trPr>
+        <w:tc>
+          <w:tcPr>
+            <w:tcW w:w="2023" w:type="dxa"/>
+          </w:tcPr>
+          <w:p>
+            <w:pPr>
+              <w:rPr>
+                <w:lang w:val="en-US"/>
+              </w:rPr>
+            </w:pPr>
+            <w:r>
+              <w:rPr>
+                <w:lang w:val="en-US"/>
+              </w:rPr>
+              <w:t>STR31</w:t>
+            </w:r>
+          </w:p>
+        </w:tc>
+        <w:tc>
+          <w:tcPr>
+            <w:tcW w:w="6651" w:type="dxa"/>
+          </w:tcPr>
+          <w:p>
+            <w:pPr>
+              <w:rPr>
+                <w:lang w:val="en-US"/>
+              </w:rPr>
+            </w:pPr>
+            <w:r>
+              <w:rPr>
+                <w:lang w:val="en-US"/>
+              </w:rPr>
+              <w:t>A Binary Progression Scheduler shall be implemented in the Window Lifter Project code for managing the periodic tasks execution.</w:t>
+            </w:r>
           </w:p>
         </w:tc>
       </w:tr>
@@ -1836,6 +1882,8 @@
           <w:lang w:val="en-US"/>
         </w:rPr>
       </w:pPr>
+      <w:bookmarkStart w:id="4" w:name="_GoBack"/>
+      <w:bookmarkEnd w:id="4"/>
     </w:p>
     <w:sectPr>
       <w:headerReference w:type="default" r:id="rId6"/>
@@ -1895,12 +1943,6 @@
       <w:gridCol w:w="1277"/>
     </w:tblGrid>
     <w:tr>
-      <w:tblPrEx>
-        <w:tblCellMar>
-          <w:top w:w="0" w:type="dxa"/>
-          <w:bottom w:w="0" w:type="dxa"/>
-        </w:tblCellMar>
-      </w:tblPrEx>
       <w:trPr>
         <w:cantSplit/>
         <w:trHeight w:hRule="exact" w:val="360"/>
@@ -2071,12 +2113,6 @@
       </w:tc>
     </w:tr>
     <w:tr>
-      <w:tblPrEx>
-        <w:tblCellMar>
-          <w:top w:w="0" w:type="dxa"/>
-          <w:bottom w:w="0" w:type="dxa"/>
-        </w:tblCellMar>
-      </w:tblPrEx>
       <w:trPr>
         <w:cantSplit/>
         <w:trHeight w:hRule="exact" w:val="360"/>
@@ -2190,7 +2226,7 @@
               <w:noProof/>
               <w:sz w:val="20"/>
             </w:rPr>
-            <w:t>24-Nov-17</w:t>
+            <w:t>24-nov.-17</w:t>
           </w:r>
           <w:r>
             <w:rPr>
@@ -2366,14 +2402,6 @@
       <w:gridCol w:w="2976"/>
     </w:tblGrid>
     <w:tr>
-      <w:tblPrEx>
-        <w:tblCellMar>
-          <w:top w:w="0" w:type="dxa"/>
-          <w:left w:w="0" w:type="dxa"/>
-          <w:bottom w:w="0" w:type="dxa"/>
-          <w:right w:w="0" w:type="dxa"/>
-        </w:tblCellMar>
-      </w:tblPrEx>
       <w:trPr>
         <w:cantSplit/>
       </w:trPr>
@@ -2568,14 +2596,6 @@
       </w:tc>
     </w:tr>
     <w:tr>
-      <w:tblPrEx>
-        <w:tblCellMar>
-          <w:top w:w="0" w:type="dxa"/>
-          <w:left w:w="0" w:type="dxa"/>
-          <w:bottom w:w="0" w:type="dxa"/>
-          <w:right w:w="0" w:type="dxa"/>
-        </w:tblCellMar>
-      </w:tblPrEx>
       <w:trPr>
         <w:cantSplit/>
         <w:trHeight w:val="453"/>

</xml_diff>

<commit_message>
Addition of the new (3) requirements of the project. Scheduler and State Machine Requirements.
</commit_message>
<xml_diff>
--- a/Documentation/V-Cycle Process/1.0 Requirements/Jorge/Requirements Delimitation Document.docx
+++ b/Documentation/V-Cycle Process/1.0 Requirements/Jorge/Requirements Delimitation Document.docx
@@ -663,6 +663,7 @@
           <w:lang w:val="en-US"/>
         </w:rPr>
       </w:pPr>
+      <w:bookmarkStart w:id="3" w:name="_Hlk499468209"/>
       <w:r>
         <w:rPr>
           <w:b/>
@@ -699,7 +700,8 @@
                 <w:lang w:val="en-US"/>
               </w:rPr>
             </w:pPr>
-            <w:bookmarkStart w:id="3" w:name="_Hlk499303724"/>
+            <w:bookmarkStart w:id="4" w:name="_Hlk499303724"/>
+            <w:bookmarkEnd w:id="3"/>
             <w:r>
               <w:rPr>
                 <w:color w:val="000000" w:themeColor="text1"/>
@@ -1580,7 +1582,7 @@
           </w:p>
         </w:tc>
       </w:tr>
-      <w:bookmarkEnd w:id="3"/>
+      <w:bookmarkEnd w:id="4"/>
     </w:tbl>
     <w:p>
       <w:pPr>
@@ -1684,19 +1686,62 @@
         <w:rPr>
           <w:lang w:val="en-US"/>
         </w:rPr>
-        <w:t>These requirements were defined after the change of specification in the project development. The new spe</w:t>
+        <w:t>For the Module 3 of the Automotive Entry Program new requirements were added to the project; Those requirements are</w:t>
       </w:r>
       <w:r>
         <w:rPr>
           <w:lang w:val="en-US"/>
         </w:rPr>
-        <w:t xml:space="preserve">cification is related to use and Binary Progression Scheduler (BPS) for managing the execution of the periodic tasks and </w:t>
+        <w:t xml:space="preserve"> related to use and Binary Progression Scheduler (BPS) for managing the execution of the periodic tasks and </w:t>
       </w:r>
       <w:r>
         <w:rPr>
           <w:lang w:val="en-US"/>
         </w:rPr>
         <w:t>code the Window Lifter Project in a State Machine way.</w:t>
+      </w:r>
+      <w:r>
+        <w:rPr>
+          <w:lang w:val="en-US"/>
+        </w:rPr>
+        <w:t xml:space="preserve"> The new requirements were expressed by the client in a videocall and are represented in the following table.</w:t>
+      </w:r>
+    </w:p>
+    <w:p>
+      <w:pPr>
+        <w:jc w:val="center"/>
+        <w:rPr>
+          <w:b/>
+          <w:lang w:val="en-US"/>
+        </w:rPr>
+      </w:pPr>
+      <w:r>
+        <w:rPr>
+          <w:b/>
+          <w:lang w:val="en-US"/>
+        </w:rPr>
+        <w:t>New Requirements</w:t>
+      </w:r>
+      <w:r>
+        <w:rPr>
+          <w:b/>
+          <w:lang w:val="en-US"/>
+        </w:rPr>
+        <w:t xml:space="preserve"> </w:t>
+      </w:r>
+      <w:r>
+        <w:rPr>
+          <w:b/>
+          <w:lang w:val="en-US"/>
+        </w:rPr>
+        <w:t xml:space="preserve">Module3 </w:t>
+      </w:r>
+      <w:r>
+        <w:rPr>
+          <w:b/>
+          <w:lang w:val="en-US"/>
+        </w:rPr>
+        <w:t>Table</w:t>
       </w:r>
     </w:p>
     <w:tbl>
@@ -1829,7 +1874,7 @@
               <w:rPr>
                 <w:lang w:val="en-US"/>
               </w:rPr>
-              <w:t xml:space="preserve">The implementation of the Window Lifter Project code must be developed in one state machine at least. </w:t>
+              <w:t>The implementation of the Window Lifter Project code must be implemented in one state machine at least</w:t>
             </w:r>
           </w:p>
         </w:tc>
@@ -1882,8 +1927,8 @@
           <w:lang w:val="en-US"/>
         </w:rPr>
       </w:pPr>
-      <w:bookmarkStart w:id="4" w:name="_GoBack"/>
-      <w:bookmarkEnd w:id="4"/>
+      <w:bookmarkStart w:id="5" w:name="_GoBack"/>
+      <w:bookmarkEnd w:id="5"/>
     </w:p>
     <w:sectPr>
       <w:headerReference w:type="default" r:id="rId6"/>
@@ -2093,7 +2138,7 @@
               <w:sz w:val="16"/>
             </w:rPr>
           </w:pPr>
-          <w:bookmarkStart w:id="5" w:name="His_Ver"/>
+          <w:bookmarkStart w:id="6" w:name="His_Ver"/>
           <w:r>
             <w:rPr>
               <w:rFonts w:ascii="Helvetica" w:hAnsi="Helvetica"/>
@@ -2101,7 +2146,7 @@
             </w:rPr>
             <w:t>1.</w:t>
           </w:r>
-          <w:bookmarkEnd w:id="5"/>
+          <w:bookmarkEnd w:id="6"/>
           <w:r>
             <w:rPr>
               <w:rFonts w:ascii="Helvetica" w:hAnsi="Helvetica"/>
@@ -2226,7 +2271,7 @@
               <w:noProof/>
               <w:sz w:val="20"/>
             </w:rPr>
-            <w:t>24-nov.-17</w:t>
+            <w:t>26-nov.-17</w:t>
           </w:r>
           <w:r>
             <w:rPr>
@@ -2301,7 +2346,7 @@
               <w:noProof/>
               <w:sz w:val="18"/>
             </w:rPr>
-            <w:t>2</w:t>
+            <w:t>3</w:t>
           </w:r>
           <w:r>
             <w:rPr>
@@ -3130,7 +3175,7 @@
   <w:style w:type="paragraph" w:default="1" w:styleId="Normal">
     <w:name w:val="Normal"/>
     <w:qFormat/>
-    <w:rsid w:val="00CC431C"/>
+    <w:rsid w:val="00E31229"/>
   </w:style>
   <w:style w:type="character" w:default="1" w:styleId="Fuentedeprrafopredeter">
     <w:name w:val="Default Paragraph Font"/>

</xml_diff>